<commit_message>
Update termo de abertura
</commit_message>
<xml_diff>
--- a/pgp/01 - Termo de abertura - Planejamento de compras compartilhadas.docx
+++ b/pgp/01 - Termo de abertura - Planejamento de compras compartilhadas.docx
@@ -1340,7 +1340,13 @@
               <w:rPr>
                 <w:rFonts w:ascii="Arial" w:eastAsia="Arial" w:hAnsi="Arial" w:cs="Arial"/>
               </w:rPr>
-              <w:t>R$ 0,00</w:t>
+              <w:t xml:space="preserve">R$ </w:t>
+            </w:r>
+            <w:r>
+              <w:rPr>
+                <w:rFonts w:ascii="Arial" w:eastAsia="Arial" w:hAnsi="Arial" w:cs="Arial"/>
+              </w:rPr>
+              <w:t>12.483,20</w:t>
             </w:r>
           </w:p>
         </w:tc>

</xml_diff>